<commit_message>
Profesor en gasto promocional.
Se vincula un profesor con un gasto promocional.
</commit_message>
<xml_diff>
--- a/Diseño/Base de datos/Modelo relacional.docx
+++ b/Diseño/Base de datos/Modelo relacional.docx
@@ -168,7 +168,93 @@
       </w:r>
       <w:proofErr w:type="spellEnd"/>
       <w:r>
-        <w:t>, correo, fecha, dirección, monto, fechaInicio</w:t>
+        <w:t xml:space="preserve">, correo, fecha, dirección, monto, fechaInicio}.   </w:t>
+      </w:r>
+    </w:p>
+    <w:p>
+      <w:pPr>
+        <w:ind w:left="-5"/>
+      </w:pPr>
+      <w:r>
+        <w:t>Usuario {</w:t>
+      </w:r>
+      <w:proofErr w:type="spellStart"/>
+      <w:r>
+        <w:rPr>
+          <w:u w:val="single" w:color="000000"/>
+        </w:rPr>
+        <w:t>idUsuario</w:t>
+      </w:r>
+      <w:proofErr w:type="spellEnd"/>
+      <w:r>
+        <w:t xml:space="preserve">, </w:t>
+      </w:r>
+      <w:proofErr w:type="spellStart"/>
+      <w:r>
+        <w:t>idTipousuario</w:t>
+      </w:r>
+      <w:proofErr w:type="spellEnd"/>
+      <w:r>
+        <w:t xml:space="preserve">, </w:t>
+      </w:r>
+      <w:proofErr w:type="spellStart"/>
+      <w:r>
+        <w:t>tipoUsuario</w:t>
+      </w:r>
+      <w:proofErr w:type="spellEnd"/>
+      <w:r>
+        <w:t xml:space="preserve">, contraseña, nombre}.   </w:t>
+      </w:r>
+    </w:p>
+    <w:p>
+      <w:pPr>
+        <w:ind w:left="-5"/>
+      </w:pPr>
+      <w:proofErr w:type="spellStart"/>
+      <w:r>
+        <w:t>GastoPromocional</w:t>
+      </w:r>
+      <w:proofErr w:type="spellEnd"/>
+      <w:r>
+        <w:t xml:space="preserve"> {</w:t>
+      </w:r>
+      <w:proofErr w:type="spellStart"/>
+      <w:r>
+        <w:rPr>
+          <w:u w:val="single" w:color="000000"/>
+        </w:rPr>
+        <w:t>idGasto</w:t>
+      </w:r>
+      <w:proofErr w:type="spellEnd"/>
+      <w:r>
+        <w:t xml:space="preserve">, </w:t>
+      </w:r>
+      <w:proofErr w:type="spellStart"/>
+      <w:r>
+        <w:t>fechaInicio</w:t>
+      </w:r>
+      <w:proofErr w:type="spellEnd"/>
+      <w:r>
+        <w:t xml:space="preserve">, </w:t>
+      </w:r>
+      <w:proofErr w:type="spellStart"/>
+      <w:r>
+        <w:t>fechaFin</w:t>
+      </w:r>
+      <w:proofErr w:type="spellEnd"/>
+      <w:r>
+        <w:t xml:space="preserve">, descripción, </w:t>
+      </w:r>
+      <w:proofErr w:type="spellStart"/>
+      <w:r>
+        <w:t>url</w:t>
+      </w:r>
+      <w:proofErr w:type="spellEnd"/>
+      <w:r>
+        <w:t>, monto</w:t>
+      </w:r>
+      <w:r>
+        <w:t>, idProfesor</w:t>
       </w:r>
       <w:bookmarkStart w:id="0" w:name="_GoBack"/>
       <w:bookmarkEnd w:id="0"/>
@@ -181,92 +267,6 @@
         <w:ind w:left="-5"/>
       </w:pPr>
       <w:r>
-        <w:t>Usuario {</w:t>
-      </w:r>
-      <w:proofErr w:type="spellStart"/>
-      <w:r>
-        <w:rPr>
-          <w:u w:val="single" w:color="000000"/>
-        </w:rPr>
-        <w:t>idUsuario</w:t>
-      </w:r>
-      <w:proofErr w:type="spellEnd"/>
-      <w:r>
-        <w:t xml:space="preserve">, </w:t>
-      </w:r>
-      <w:proofErr w:type="spellStart"/>
-      <w:r>
-        <w:t>idTipousuario</w:t>
-      </w:r>
-      <w:proofErr w:type="spellEnd"/>
-      <w:r>
-        <w:t xml:space="preserve">, </w:t>
-      </w:r>
-      <w:proofErr w:type="spellStart"/>
-      <w:r>
-        <w:t>tipoUsuario</w:t>
-      </w:r>
-      <w:proofErr w:type="spellEnd"/>
-      <w:r>
-        <w:t xml:space="preserve">, contraseña, nombre}.   </w:t>
-      </w:r>
-    </w:p>
-    <w:p>
-      <w:pPr>
-        <w:ind w:left="-5"/>
-      </w:pPr>
-      <w:proofErr w:type="spellStart"/>
-      <w:r>
-        <w:t>GastoPromocional</w:t>
-      </w:r>
-      <w:proofErr w:type="spellEnd"/>
-      <w:r>
-        <w:t xml:space="preserve"> {</w:t>
-      </w:r>
-      <w:proofErr w:type="spellStart"/>
-      <w:r>
-        <w:rPr>
-          <w:u w:val="single" w:color="000000"/>
-        </w:rPr>
-        <w:t>idGasto</w:t>
-      </w:r>
-      <w:proofErr w:type="spellEnd"/>
-      <w:r>
-        <w:t xml:space="preserve">, </w:t>
-      </w:r>
-      <w:proofErr w:type="spellStart"/>
-      <w:r>
-        <w:t>fechaInicio</w:t>
-      </w:r>
-      <w:proofErr w:type="spellEnd"/>
-      <w:r>
-        <w:t xml:space="preserve">, </w:t>
-      </w:r>
-      <w:proofErr w:type="spellStart"/>
-      <w:r>
-        <w:t>fechaFin</w:t>
-      </w:r>
-      <w:proofErr w:type="spellEnd"/>
-      <w:r>
-        <w:t>, d</w:t>
-      </w:r>
-      <w:r>
-        <w:t xml:space="preserve">escripción, </w:t>
-      </w:r>
-      <w:proofErr w:type="spellStart"/>
-      <w:r>
-        <w:t>url</w:t>
-      </w:r>
-      <w:proofErr w:type="spellEnd"/>
-      <w:r>
-        <w:t xml:space="preserve">, monto}.   </w:t>
-      </w:r>
-    </w:p>
-    <w:p>
-      <w:pPr>
-        <w:ind w:left="-5"/>
-      </w:pPr>
-      <w:r>
         <w:t>Egreso {</w:t>
       </w:r>
       <w:proofErr w:type="spellStart"/>
@@ -406,13 +406,7 @@
         <w:rPr>
           <w:u w:val="single" w:color="000000"/>
         </w:rPr>
-        <w:t>idRent</w:t>
-      </w:r>
-      <w:r>
-        <w:rPr>
-          <w:u w:val="single" w:color="000000"/>
-        </w:rPr>
-        <w:t>a</w:t>
+        <w:t>idRenta</w:t>
       </w:r>
       <w:proofErr w:type="spellEnd"/>
       <w:r>

</xml_diff>

<commit_message>
CRU renta de espacio
CU CRU renta de espacio terminado, se actualiza la base de datos y
plantillas.
</commit_message>
<xml_diff>
--- a/Diseño/Base de datos/Modelo relacional.docx
+++ b/Diseño/Base de datos/Modelo relacional.docx
@@ -254,10 +254,13 @@
         <w:t>, monto</w:t>
       </w:r>
       <w:r>
-        <w:t>, idProfesor</w:t>
-      </w:r>
-      <w:bookmarkStart w:id="0" w:name="_GoBack"/>
-      <w:bookmarkEnd w:id="0"/>
+        <w:t xml:space="preserve">, </w:t>
+      </w:r>
+      <w:proofErr w:type="spellStart"/>
+      <w:r>
+        <w:t>idProfesor</w:t>
+      </w:r>
+      <w:proofErr w:type="spellEnd"/>
       <w:r>
         <w:t xml:space="preserve">}.   </w:t>
       </w:r>
@@ -418,7 +421,15 @@
       </w:r>
       <w:proofErr w:type="spellEnd"/>
       <w:r>
-        <w:t xml:space="preserve">, fecha}.   </w:t>
+        <w:t>, fecha</w:t>
+      </w:r>
+      <w:r>
+        <w:t>, monto</w:t>
+      </w:r>
+      <w:bookmarkStart w:id="0" w:name="_GoBack"/>
+      <w:bookmarkEnd w:id="0"/>
+      <w:r>
+        <w:t xml:space="preserve">}.   </w:t>
       </w:r>
     </w:p>
     <w:p>
@@ -445,39 +456,7 @@
       </w:r>
       <w:proofErr w:type="spellEnd"/>
       <w:r>
-        <w:t xml:space="preserve">}.   </w:t>
-      </w:r>
-    </w:p>
-    <w:p>
-      <w:pPr>
-        <w:ind w:left="-5"/>
-      </w:pPr>
-      <w:proofErr w:type="spellStart"/>
-      <w:r>
-        <w:t>PagoCliente</w:t>
-      </w:r>
-      <w:proofErr w:type="spellEnd"/>
-      <w:r>
-        <w:t xml:space="preserve"> {</w:t>
-      </w:r>
-      <w:proofErr w:type="spellStart"/>
-      <w:r>
-        <w:rPr>
-          <w:u w:val="single" w:color="000000"/>
-        </w:rPr>
-        <w:t>idPago</w:t>
-      </w:r>
-      <w:proofErr w:type="spellEnd"/>
-      <w:r>
-        <w:t xml:space="preserve">, </w:t>
-      </w:r>
-      <w:proofErr w:type="spellStart"/>
-      <w:r>
-        <w:t>idCliente</w:t>
-      </w:r>
-      <w:proofErr w:type="spellEnd"/>
-      <w:r>
-        <w:t xml:space="preserve">, fecha, monto}.   </w:t>
+        <w:t>}.</w:t>
       </w:r>
     </w:p>
     <w:sectPr>

</xml_diff>

<commit_message>
Registro de pago temporal parcial
Se agrega interfaz grafica y logica/accesodatos parcial del registro
tempora de pagos para el director. Se actualizan modelos de datos y
plantilla de tareas.
</commit_message>
<xml_diff>
--- a/Diseño/Base de datos/Modelo relacional.docx
+++ b/Diseño/Base de datos/Modelo relacional.docx
@@ -426,8 +426,6 @@
       <w:r>
         <w:t>, monto</w:t>
       </w:r>
-      <w:bookmarkStart w:id="0" w:name="_GoBack"/>
-      <w:bookmarkEnd w:id="0"/>
       <w:r>
         <w:t xml:space="preserve">}.   </w:t>
       </w:r>
@@ -455,6 +453,48 @@
         <w:t>direccion</w:t>
       </w:r>
       <w:proofErr w:type="spellEnd"/>
+      <w:r>
+        <w:t>}.</w:t>
+      </w:r>
+    </w:p>
+    <w:p>
+      <w:pPr>
+        <w:ind w:left="-5"/>
+      </w:pPr>
+      <w:proofErr w:type="spellStart"/>
+      <w:r>
+        <w:t>PagoTemporal</w:t>
+      </w:r>
+      <w:proofErr w:type="spellEnd"/>
+      <w:r>
+        <w:t xml:space="preserve"> {</w:t>
+      </w:r>
+      <w:proofErr w:type="spellStart"/>
+      <w:r>
+        <w:t>idPago</w:t>
+      </w:r>
+      <w:proofErr w:type="spellEnd"/>
+      <w:r>
+        <w:t xml:space="preserve">, </w:t>
+      </w:r>
+      <w:proofErr w:type="spellStart"/>
+      <w:r>
+        <w:t>tipoPago</w:t>
+      </w:r>
+      <w:proofErr w:type="spellEnd"/>
+      <w:r>
+        <w:t xml:space="preserve">, fecha, monto, </w:t>
+      </w:r>
+      <w:proofErr w:type="spellStart"/>
+      <w:r>
+        <w:t>idAlumno</w:t>
+      </w:r>
+      <w:proofErr w:type="spellEnd"/>
+      <w:r>
+        <w:t>, idProfesor</w:t>
+      </w:r>
+      <w:bookmarkStart w:id="0" w:name="_GoBack"/>
+      <w:bookmarkEnd w:id="0"/>
       <w:r>
         <w:t>}.</w:t>
       </w:r>

</xml_diff>

<commit_message>
Bajas de alumnos y grupo
Se implementan las bajas para grupos y alumnos, agregando estados para
cada uno (activo [1], inactivo [0]). Se corrije un bug que hacía que
aparecieran grupos repetidos para cambiar de grupo. Se actualizan
plantillas de casos de uso y lista de tareas.
</commit_message>
<xml_diff>
--- a/Diseño/Base de datos/Modelo relacional.docx
+++ b/Diseño/Base de datos/Modelo relacional.docx
@@ -251,250 +251,304 @@
       </w:r>
       <w:proofErr w:type="spellEnd"/>
       <w:r>
-        <w:t>, monto</w:t>
-      </w:r>
-      <w:r>
-        <w:t xml:space="preserve">, </w:t>
-      </w:r>
-      <w:proofErr w:type="spellStart"/>
-      <w:r>
-        <w:t>idProfesor</w:t>
-      </w:r>
-      <w:proofErr w:type="spellEnd"/>
-      <w:r>
-        <w:t xml:space="preserve">}.   </w:t>
-      </w:r>
-    </w:p>
-    <w:p>
-      <w:pPr>
-        <w:ind w:left="-5"/>
-      </w:pPr>
-      <w:r>
-        <w:t>Egreso {</w:t>
-      </w:r>
-      <w:proofErr w:type="spellStart"/>
-      <w:r>
-        <w:rPr>
-          <w:u w:val="single" w:color="000000"/>
-        </w:rPr>
-        <w:t>idEgreso</w:t>
-      </w:r>
-      <w:proofErr w:type="spellEnd"/>
-      <w:r>
-        <w:t xml:space="preserve">, descripción, monto, fecha}.   </w:t>
-      </w:r>
-    </w:p>
-    <w:p>
-      <w:pPr>
-        <w:ind w:left="-5"/>
-      </w:pPr>
-      <w:r>
-        <w:t>Grupo {</w:t>
-      </w:r>
-      <w:proofErr w:type="spellStart"/>
-      <w:r>
-        <w:rPr>
-          <w:u w:val="single" w:color="000000"/>
-        </w:rPr>
-        <w:t>idGrupo</w:t>
-      </w:r>
-      <w:proofErr w:type="spellEnd"/>
-      <w:r>
-        <w:t xml:space="preserve">, </w:t>
-      </w:r>
-      <w:proofErr w:type="spellStart"/>
-      <w:r>
-        <w:t>idProfesor</w:t>
-      </w:r>
-      <w:proofErr w:type="spellEnd"/>
-      <w:r>
-        <w:t xml:space="preserve">, danza, nombre}.   </w:t>
-      </w:r>
-    </w:p>
-    <w:p>
-      <w:pPr>
-        <w:ind w:left="-5"/>
-      </w:pPr>
-      <w:r>
-        <w:t>Dia {</w:t>
-      </w:r>
-      <w:proofErr w:type="spellStart"/>
-      <w:r>
-        <w:rPr>
-          <w:u w:val="single" w:color="000000"/>
-        </w:rPr>
-        <w:t>idDia</w:t>
-      </w:r>
-      <w:proofErr w:type="spellEnd"/>
-      <w:r>
-        <w:t xml:space="preserve">, </w:t>
-      </w:r>
-      <w:proofErr w:type="spellStart"/>
-      <w:r>
-        <w:t>horaInicio</w:t>
-      </w:r>
-      <w:proofErr w:type="spellEnd"/>
-      <w:r>
-        <w:t xml:space="preserve">, </w:t>
-      </w:r>
-      <w:proofErr w:type="spellStart"/>
-      <w:r>
-        <w:t>horaFin</w:t>
-      </w:r>
-      <w:proofErr w:type="spellEnd"/>
-      <w:r>
-        <w:t xml:space="preserve">, </w:t>
-      </w:r>
-      <w:proofErr w:type="spellStart"/>
-      <w:r>
-        <w:t>dia</w:t>
-      </w:r>
-      <w:proofErr w:type="spellEnd"/>
-      <w:r>
-        <w:t xml:space="preserve">, </w:t>
-      </w:r>
-      <w:proofErr w:type="spellStart"/>
-      <w:r>
-        <w:t>idTipo</w:t>
-      </w:r>
-      <w:proofErr w:type="spellEnd"/>
-      <w:r>
-        <w:t xml:space="preserve">, tipo, salón}.   </w:t>
-      </w:r>
-    </w:p>
-    <w:p>
-      <w:pPr>
-        <w:ind w:left="-5"/>
-      </w:pPr>
-      <w:r>
-        <w:t>Asistencia {</w:t>
-      </w:r>
-      <w:proofErr w:type="spellStart"/>
-      <w:r>
-        <w:rPr>
-          <w:u w:val="single" w:color="000000"/>
-        </w:rPr>
-        <w:t>idAsistencia</w:t>
-      </w:r>
-      <w:proofErr w:type="spellEnd"/>
-      <w:r>
-        <w:t xml:space="preserve">, fecha, </w:t>
-      </w:r>
-      <w:proofErr w:type="spellStart"/>
-      <w:r>
-        <w:t>idAlumno</w:t>
-      </w:r>
-      <w:proofErr w:type="spellEnd"/>
-      <w:r>
-        <w:t xml:space="preserve">, </w:t>
-      </w:r>
-      <w:proofErr w:type="spellStart"/>
-      <w:r>
-        <w:t>idGrupo</w:t>
-      </w:r>
-      <w:proofErr w:type="spellEnd"/>
-      <w:r>
-        <w:t xml:space="preserve">}.   </w:t>
-      </w:r>
-    </w:p>
-    <w:p>
-      <w:pPr>
-        <w:ind w:left="-5"/>
-      </w:pPr>
-      <w:r>
-        <w:t>Renta {</w:t>
-      </w:r>
-      <w:proofErr w:type="spellStart"/>
-      <w:r>
-        <w:rPr>
-          <w:u w:val="single" w:color="000000"/>
-        </w:rPr>
-        <w:t>idRenta</w:t>
-      </w:r>
-      <w:proofErr w:type="spellEnd"/>
-      <w:r>
-        <w:t xml:space="preserve">, </w:t>
-      </w:r>
-      <w:proofErr w:type="spellStart"/>
-      <w:r>
-        <w:t>idCliente</w:t>
-      </w:r>
-      <w:proofErr w:type="spellEnd"/>
-      <w:r>
-        <w:t>, fecha</w:t>
-      </w:r>
-      <w:r>
-        <w:t>, monto</w:t>
-      </w:r>
-      <w:r>
-        <w:t xml:space="preserve">}.   </w:t>
-      </w:r>
-    </w:p>
-    <w:p>
-      <w:pPr>
-        <w:ind w:left="-5"/>
-      </w:pPr>
-      <w:r>
-        <w:t>Cliente {</w:t>
-      </w:r>
-      <w:proofErr w:type="spellStart"/>
-      <w:r>
-        <w:rPr>
-          <w:u w:val="single" w:color="000000"/>
-        </w:rPr>
-        <w:t>idCliente</w:t>
-      </w:r>
-      <w:proofErr w:type="spellEnd"/>
-      <w:r>
-        <w:t xml:space="preserve">, nombre, teléfono, fecha, correo, </w:t>
-      </w:r>
-      <w:proofErr w:type="spellStart"/>
-      <w:r>
-        <w:t>direccion</w:t>
-      </w:r>
-      <w:proofErr w:type="spellEnd"/>
-      <w:r>
-        <w:t>}.</w:t>
-      </w:r>
-    </w:p>
-    <w:p>
-      <w:pPr>
-        <w:ind w:left="-5"/>
-      </w:pPr>
-      <w:proofErr w:type="spellStart"/>
-      <w:r>
-        <w:t>PagoTemporal</w:t>
-      </w:r>
-      <w:proofErr w:type="spellEnd"/>
-      <w:r>
-        <w:t xml:space="preserve"> {</w:t>
-      </w:r>
-      <w:proofErr w:type="spellStart"/>
-      <w:r>
-        <w:t>idPago</w:t>
-      </w:r>
-      <w:proofErr w:type="spellEnd"/>
-      <w:r>
-        <w:t xml:space="preserve">, </w:t>
-      </w:r>
-      <w:proofErr w:type="spellStart"/>
-      <w:r>
-        <w:t>tipoPago</w:t>
-      </w:r>
-      <w:proofErr w:type="spellEnd"/>
-      <w:r>
-        <w:t xml:space="preserve">, fecha, monto, </w:t>
-      </w:r>
-      <w:proofErr w:type="spellStart"/>
-      <w:r>
-        <w:t>idAlumno</w:t>
-      </w:r>
-      <w:proofErr w:type="spellEnd"/>
-      <w:r>
-        <w:t>, idProfesor</w:t>
+        <w:t>, mont</w:t>
       </w:r>
       <w:bookmarkStart w:id="0" w:name="_GoBack"/>
       <w:bookmarkEnd w:id="0"/>
+      <w:r>
+        <w:t>o</w:t>
+      </w:r>
+      <w:r>
+        <w:t xml:space="preserve">, </w:t>
+      </w:r>
+      <w:proofErr w:type="spellStart"/>
+      <w:r>
+        <w:t>idProfesor</w:t>
+      </w:r>
+      <w:proofErr w:type="spellEnd"/>
+      <w:r>
+        <w:t xml:space="preserve">}.   </w:t>
+      </w:r>
+    </w:p>
+    <w:p>
+      <w:pPr>
+        <w:ind w:left="-5"/>
+      </w:pPr>
+      <w:r>
+        <w:t>Egreso {</w:t>
+      </w:r>
+      <w:proofErr w:type="spellStart"/>
+      <w:r>
+        <w:rPr>
+          <w:u w:val="single" w:color="000000"/>
+        </w:rPr>
+        <w:t>idEgreso</w:t>
+      </w:r>
+      <w:proofErr w:type="spellEnd"/>
+      <w:r>
+        <w:t xml:space="preserve">, descripción, monto, fecha}.   </w:t>
+      </w:r>
+    </w:p>
+    <w:p>
+      <w:pPr>
+        <w:ind w:left="-5"/>
+      </w:pPr>
+      <w:r>
+        <w:t>Grupo {</w:t>
+      </w:r>
+      <w:proofErr w:type="spellStart"/>
+      <w:r>
+        <w:rPr>
+          <w:u w:val="single" w:color="000000"/>
+        </w:rPr>
+        <w:t>idGrupo</w:t>
+      </w:r>
+      <w:proofErr w:type="spellEnd"/>
+      <w:r>
+        <w:t xml:space="preserve">, </w:t>
+      </w:r>
+      <w:proofErr w:type="spellStart"/>
+      <w:r>
+        <w:t>idProfesor</w:t>
+      </w:r>
+      <w:proofErr w:type="spellEnd"/>
+      <w:r>
+        <w:t>, danza, nombre</w:t>
+      </w:r>
+      <w:r>
+        <w:t>, estado</w:t>
+      </w:r>
+      <w:r>
+        <w:t xml:space="preserve">}.   </w:t>
+      </w:r>
+    </w:p>
+    <w:p>
+      <w:pPr>
+        <w:ind w:left="-5"/>
+      </w:pPr>
+      <w:r>
+        <w:t>Dia {</w:t>
+      </w:r>
+      <w:proofErr w:type="spellStart"/>
+      <w:r>
+        <w:rPr>
+          <w:u w:val="single" w:color="000000"/>
+        </w:rPr>
+        <w:t>idDia</w:t>
+      </w:r>
+      <w:proofErr w:type="spellEnd"/>
+      <w:r>
+        <w:t xml:space="preserve">, </w:t>
+      </w:r>
+      <w:proofErr w:type="spellStart"/>
+      <w:r>
+        <w:t>horaInicio</w:t>
+      </w:r>
+      <w:proofErr w:type="spellEnd"/>
+      <w:r>
+        <w:t xml:space="preserve">, </w:t>
+      </w:r>
+      <w:proofErr w:type="spellStart"/>
+      <w:r>
+        <w:t>horaFin</w:t>
+      </w:r>
+      <w:proofErr w:type="spellEnd"/>
+      <w:r>
+        <w:t xml:space="preserve">, </w:t>
+      </w:r>
+      <w:proofErr w:type="spellStart"/>
+      <w:r>
+        <w:t>dia</w:t>
+      </w:r>
+      <w:proofErr w:type="spellEnd"/>
+      <w:r>
+        <w:t xml:space="preserve">, </w:t>
+      </w:r>
+      <w:proofErr w:type="spellStart"/>
+      <w:r>
+        <w:t>idTipo</w:t>
+      </w:r>
+      <w:proofErr w:type="spellEnd"/>
+      <w:r>
+        <w:t xml:space="preserve">, tipo, salón}.   </w:t>
+      </w:r>
+    </w:p>
+    <w:p>
+      <w:pPr>
+        <w:ind w:left="-5"/>
+      </w:pPr>
+      <w:proofErr w:type="spellStart"/>
+      <w:r>
+        <w:t>Inscripcion</w:t>
+      </w:r>
+      <w:proofErr w:type="spellEnd"/>
+      <w:r>
+        <w:t xml:space="preserve"> {</w:t>
+      </w:r>
+      <w:proofErr w:type="spellStart"/>
+      <w:r>
+        <w:rPr>
+          <w:u w:val="single"/>
+        </w:rPr>
+        <w:t>idInscripcion</w:t>
+      </w:r>
+      <w:proofErr w:type="spellEnd"/>
+      <w:r>
+        <w:t xml:space="preserve">, </w:t>
+      </w:r>
+      <w:proofErr w:type="spellStart"/>
+      <w:r>
+        <w:t>idAlumno</w:t>
+      </w:r>
+      <w:proofErr w:type="spellEnd"/>
+      <w:r>
+        <w:t xml:space="preserve">, </w:t>
+      </w:r>
+      <w:proofErr w:type="spellStart"/>
+      <w:r>
+        <w:t>idGrupo</w:t>
+      </w:r>
+      <w:proofErr w:type="spellEnd"/>
+      <w:r>
+        <w:t>, estado}</w:t>
+      </w:r>
+    </w:p>
+    <w:p>
+      <w:pPr>
+        <w:ind w:left="-5"/>
+      </w:pPr>
+      <w:r>
+        <w:t>Asistencia {</w:t>
+      </w:r>
+      <w:proofErr w:type="spellStart"/>
+      <w:r>
+        <w:rPr>
+          <w:u w:val="single" w:color="000000"/>
+        </w:rPr>
+        <w:t>idAsistencia</w:t>
+      </w:r>
+      <w:proofErr w:type="spellEnd"/>
+      <w:r>
+        <w:t xml:space="preserve">, fecha, </w:t>
+      </w:r>
+      <w:proofErr w:type="spellStart"/>
+      <w:r>
+        <w:t>idAlumno</w:t>
+      </w:r>
+      <w:proofErr w:type="spellEnd"/>
+      <w:r>
+        <w:t xml:space="preserve">, </w:t>
+      </w:r>
+      <w:proofErr w:type="spellStart"/>
+      <w:r>
+        <w:t>idGrupo</w:t>
+      </w:r>
+      <w:proofErr w:type="spellEnd"/>
+      <w:r>
+        <w:t xml:space="preserve">}.   </w:t>
+      </w:r>
+    </w:p>
+    <w:p>
+      <w:pPr>
+        <w:ind w:left="-5"/>
+      </w:pPr>
+      <w:r>
+        <w:t>Renta {</w:t>
+      </w:r>
+      <w:proofErr w:type="spellStart"/>
+      <w:r>
+        <w:rPr>
+          <w:u w:val="single" w:color="000000"/>
+        </w:rPr>
+        <w:t>idRenta</w:t>
+      </w:r>
+      <w:proofErr w:type="spellEnd"/>
+      <w:r>
+        <w:t xml:space="preserve">, </w:t>
+      </w:r>
+      <w:proofErr w:type="spellStart"/>
+      <w:r>
+        <w:t>idCliente</w:t>
+      </w:r>
+      <w:proofErr w:type="spellEnd"/>
+      <w:r>
+        <w:t>, fecha</w:t>
+      </w:r>
+      <w:r>
+        <w:t>, monto</w:t>
+      </w:r>
+      <w:r>
+        <w:t xml:space="preserve">}.   </w:t>
+      </w:r>
+    </w:p>
+    <w:p>
+      <w:pPr>
+        <w:ind w:left="-5"/>
+      </w:pPr>
+      <w:r>
+        <w:t>Cliente {</w:t>
+      </w:r>
+      <w:proofErr w:type="spellStart"/>
+      <w:r>
+        <w:rPr>
+          <w:u w:val="single" w:color="000000"/>
+        </w:rPr>
+        <w:t>idCliente</w:t>
+      </w:r>
+      <w:proofErr w:type="spellEnd"/>
+      <w:r>
+        <w:t xml:space="preserve">, nombre, teléfono, fecha, correo, </w:t>
+      </w:r>
+      <w:proofErr w:type="spellStart"/>
+      <w:r>
+        <w:t>direccion</w:t>
+      </w:r>
+      <w:proofErr w:type="spellEnd"/>
+      <w:r>
+        <w:t>}.</w:t>
+      </w:r>
+    </w:p>
+    <w:p>
+      <w:pPr>
+        <w:ind w:left="-5"/>
+      </w:pPr>
+      <w:proofErr w:type="spellStart"/>
+      <w:r>
+        <w:t>PagoTemporal</w:t>
+      </w:r>
+      <w:proofErr w:type="spellEnd"/>
+      <w:r>
+        <w:t xml:space="preserve"> {</w:t>
+      </w:r>
+      <w:proofErr w:type="spellStart"/>
+      <w:r>
+        <w:t>idPago</w:t>
+      </w:r>
+      <w:proofErr w:type="spellEnd"/>
+      <w:r>
+        <w:t xml:space="preserve">, </w:t>
+      </w:r>
+      <w:proofErr w:type="spellStart"/>
+      <w:r>
+        <w:t>tipoPago</w:t>
+      </w:r>
+      <w:proofErr w:type="spellEnd"/>
+      <w:r>
+        <w:t xml:space="preserve">, fecha, monto, </w:t>
+      </w:r>
+      <w:proofErr w:type="spellStart"/>
+      <w:r>
+        <w:t>idAlumno</w:t>
+      </w:r>
+      <w:proofErr w:type="spellEnd"/>
+      <w:r>
+        <w:t xml:space="preserve">, </w:t>
+      </w:r>
+      <w:proofErr w:type="spellStart"/>
+      <w:r>
+        <w:t>idProfesor</w:t>
+      </w:r>
+      <w:proofErr w:type="spellEnd"/>
       <w:r>
         <w:t>}.</w:t>
       </w:r>

</xml_diff>

<commit_message>
CU Consultar proximos pagos
Se implementa el CU Consultar proximos pagos (Alumno), se liga un pago a
un grupo, se actualizan plantillas de tareas y casos de uso.
</commit_message>
<xml_diff>
--- a/Diseño/Base de datos/Modelo relacional.docx
+++ b/Diseño/Base de datos/Modelo relacional.docx
@@ -47,216 +47,219 @@
       </w:r>
       <w:proofErr w:type="spellEnd"/>
       <w:r>
-        <w:t xml:space="preserve">, monto, fecha}.   </w:t>
-      </w:r>
-    </w:p>
-    <w:p>
-      <w:pPr>
-        <w:ind w:left="-5"/>
-      </w:pPr>
-      <w:r>
-        <w:t>Promoción {</w:t>
-      </w:r>
-      <w:proofErr w:type="spellStart"/>
-      <w:r>
-        <w:rPr>
-          <w:u w:val="single" w:color="000000"/>
-        </w:rPr>
-        <w:t>idPromocion</w:t>
-      </w:r>
-      <w:proofErr w:type="spellEnd"/>
-      <w:r>
-        <w:t xml:space="preserve">, </w:t>
-      </w:r>
-      <w:proofErr w:type="spellStart"/>
-      <w:r>
-        <w:t>idProfesor</w:t>
-      </w:r>
-      <w:proofErr w:type="spellEnd"/>
-      <w:r>
-        <w:t xml:space="preserve">, nombre, porcentaje, </w:t>
-      </w:r>
-      <w:proofErr w:type="spellStart"/>
-      <w:r>
-        <w:t>descripcion</w:t>
-      </w:r>
-      <w:proofErr w:type="spellEnd"/>
-      <w:r>
-        <w:t xml:space="preserve">}.   </w:t>
-      </w:r>
-    </w:p>
-    <w:p>
-      <w:pPr>
-        <w:ind w:left="-5"/>
-      </w:pPr>
-      <w:r>
-        <w:t>Alumno {</w:t>
-      </w:r>
-      <w:proofErr w:type="spellStart"/>
-      <w:r>
-        <w:rPr>
-          <w:u w:val="single" w:color="000000"/>
-        </w:rPr>
-        <w:t>idAlumno</w:t>
-      </w:r>
-      <w:proofErr w:type="spellEnd"/>
-      <w:r>
-        <w:t xml:space="preserve">, nombre, fecha, dirección, correo, estado, teléfono}.   </w:t>
-      </w:r>
-    </w:p>
-    <w:p>
-      <w:pPr>
-        <w:ind w:left="-5"/>
-      </w:pPr>
-      <w:proofErr w:type="spellStart"/>
-      <w:r>
-        <w:t>PagoProfesor</w:t>
-      </w:r>
-      <w:proofErr w:type="spellEnd"/>
-      <w:r>
-        <w:t xml:space="preserve"> {</w:t>
-      </w:r>
-      <w:proofErr w:type="spellStart"/>
-      <w:r>
-        <w:rPr>
-          <w:u w:val="single" w:color="000000"/>
-        </w:rPr>
-        <w:t>idProfesor</w:t>
-      </w:r>
-      <w:proofErr w:type="spellEnd"/>
-      <w:r>
-        <w:t xml:space="preserve">, </w:t>
-      </w:r>
-      <w:proofErr w:type="spellStart"/>
-      <w:r>
-        <w:t>idPago</w:t>
-      </w:r>
-      <w:proofErr w:type="spellEnd"/>
-      <w:r>
-        <w:t xml:space="preserve">, fecha, </w:t>
-      </w:r>
-      <w:proofErr w:type="spellStart"/>
-      <w:r>
-        <w:t>tipoPago</w:t>
-      </w:r>
-      <w:proofErr w:type="spellEnd"/>
-      <w:r>
-        <w:t xml:space="preserve">, monto}.   </w:t>
-      </w:r>
-    </w:p>
-    <w:p>
-      <w:pPr>
-        <w:ind w:left="-5"/>
-      </w:pPr>
-      <w:r>
-        <w:t>Profesor {</w:t>
-      </w:r>
-      <w:proofErr w:type="spellStart"/>
-      <w:r>
-        <w:rPr>
-          <w:u w:val="single" w:color="000000"/>
-        </w:rPr>
-        <w:t>idProfesor</w:t>
-      </w:r>
-      <w:proofErr w:type="spellEnd"/>
-      <w:r>
-        <w:t xml:space="preserve">, estado, nombre, teléfono, </w:t>
-      </w:r>
-      <w:proofErr w:type="spellStart"/>
-      <w:r>
-        <w:t>tipoPago</w:t>
-      </w:r>
-      <w:proofErr w:type="spellEnd"/>
-      <w:r>
-        <w:t xml:space="preserve">, correo, fecha, dirección, monto, fechaInicio}.   </w:t>
-      </w:r>
-    </w:p>
-    <w:p>
-      <w:pPr>
-        <w:ind w:left="-5"/>
-      </w:pPr>
-      <w:r>
-        <w:t>Usuario {</w:t>
-      </w:r>
-      <w:proofErr w:type="spellStart"/>
-      <w:r>
-        <w:rPr>
-          <w:u w:val="single" w:color="000000"/>
-        </w:rPr>
-        <w:t>idUsuario</w:t>
-      </w:r>
-      <w:proofErr w:type="spellEnd"/>
-      <w:r>
-        <w:t xml:space="preserve">, </w:t>
-      </w:r>
-      <w:proofErr w:type="spellStart"/>
-      <w:r>
-        <w:t>idTipousuario</w:t>
-      </w:r>
-      <w:proofErr w:type="spellEnd"/>
-      <w:r>
-        <w:t xml:space="preserve">, </w:t>
-      </w:r>
-      <w:proofErr w:type="spellStart"/>
-      <w:r>
-        <w:t>tipoUsuario</w:t>
-      </w:r>
-      <w:proofErr w:type="spellEnd"/>
-      <w:r>
-        <w:t xml:space="preserve">, contraseña, nombre}.   </w:t>
-      </w:r>
-    </w:p>
-    <w:p>
-      <w:pPr>
-        <w:ind w:left="-5"/>
-      </w:pPr>
-      <w:proofErr w:type="spellStart"/>
-      <w:r>
-        <w:t>GastoPromocional</w:t>
-      </w:r>
-      <w:proofErr w:type="spellEnd"/>
-      <w:r>
-        <w:t xml:space="preserve"> {</w:t>
-      </w:r>
-      <w:proofErr w:type="spellStart"/>
-      <w:r>
-        <w:rPr>
-          <w:u w:val="single" w:color="000000"/>
-        </w:rPr>
-        <w:t>idGasto</w:t>
-      </w:r>
-      <w:proofErr w:type="spellEnd"/>
-      <w:r>
-        <w:t xml:space="preserve">, </w:t>
-      </w:r>
-      <w:proofErr w:type="spellStart"/>
-      <w:r>
-        <w:t>fechaInicio</w:t>
-      </w:r>
-      <w:proofErr w:type="spellEnd"/>
-      <w:r>
-        <w:t xml:space="preserve">, </w:t>
-      </w:r>
-      <w:proofErr w:type="spellStart"/>
-      <w:r>
-        <w:t>fechaFin</w:t>
-      </w:r>
-      <w:proofErr w:type="spellEnd"/>
-      <w:r>
-        <w:t xml:space="preserve">, descripción, </w:t>
-      </w:r>
-      <w:proofErr w:type="spellStart"/>
-      <w:r>
-        <w:t>url</w:t>
-      </w:r>
-      <w:proofErr w:type="spellEnd"/>
-      <w:r>
-        <w:t>, mont</w:t>
+        <w:t>, monto, fecha</w:t>
+      </w:r>
+      <w:r>
+        <w:t>, idGrupo</w:t>
       </w:r>
       <w:bookmarkStart w:id="0" w:name="_GoBack"/>
       <w:bookmarkEnd w:id="0"/>
       <w:r>
-        <w:t>o</w:t>
+        <w:t xml:space="preserve">}.   </w:t>
+      </w:r>
+    </w:p>
+    <w:p>
+      <w:pPr>
+        <w:ind w:left="-5"/>
+      </w:pPr>
+      <w:r>
+        <w:t>Promoción {</w:t>
+      </w:r>
+      <w:proofErr w:type="spellStart"/>
+      <w:r>
+        <w:rPr>
+          <w:u w:val="single" w:color="000000"/>
+        </w:rPr>
+        <w:t>idPromocion</w:t>
+      </w:r>
+      <w:proofErr w:type="spellEnd"/>
+      <w:r>
+        <w:t xml:space="preserve">, </w:t>
+      </w:r>
+      <w:proofErr w:type="spellStart"/>
+      <w:r>
+        <w:t>idProfesor</w:t>
+      </w:r>
+      <w:proofErr w:type="spellEnd"/>
+      <w:r>
+        <w:t xml:space="preserve">, nombre, porcentaje, </w:t>
+      </w:r>
+      <w:proofErr w:type="spellStart"/>
+      <w:r>
+        <w:t>descripcion</w:t>
+      </w:r>
+      <w:proofErr w:type="spellEnd"/>
+      <w:r>
+        <w:t xml:space="preserve">}.   </w:t>
+      </w:r>
+    </w:p>
+    <w:p>
+      <w:pPr>
+        <w:ind w:left="-5"/>
+      </w:pPr>
+      <w:r>
+        <w:t>Alumno {</w:t>
+      </w:r>
+      <w:proofErr w:type="spellStart"/>
+      <w:r>
+        <w:rPr>
+          <w:u w:val="single" w:color="000000"/>
+        </w:rPr>
+        <w:t>idAlumno</w:t>
+      </w:r>
+      <w:proofErr w:type="spellEnd"/>
+      <w:r>
+        <w:t xml:space="preserve">, nombre, fecha, dirección, correo, estado, teléfono}.   </w:t>
+      </w:r>
+    </w:p>
+    <w:p>
+      <w:pPr>
+        <w:ind w:left="-5"/>
+      </w:pPr>
+      <w:proofErr w:type="spellStart"/>
+      <w:r>
+        <w:t>PagoProfesor</w:t>
+      </w:r>
+      <w:proofErr w:type="spellEnd"/>
+      <w:r>
+        <w:t xml:space="preserve"> {</w:t>
+      </w:r>
+      <w:proofErr w:type="spellStart"/>
+      <w:r>
+        <w:rPr>
+          <w:u w:val="single" w:color="000000"/>
+        </w:rPr>
+        <w:t>idProfesor</w:t>
+      </w:r>
+      <w:proofErr w:type="spellEnd"/>
+      <w:r>
+        <w:t xml:space="preserve">, </w:t>
+      </w:r>
+      <w:proofErr w:type="spellStart"/>
+      <w:r>
+        <w:t>idPago</w:t>
+      </w:r>
+      <w:proofErr w:type="spellEnd"/>
+      <w:r>
+        <w:t xml:space="preserve">, fecha, </w:t>
+      </w:r>
+      <w:proofErr w:type="spellStart"/>
+      <w:r>
+        <w:t>tipoPago</w:t>
+      </w:r>
+      <w:proofErr w:type="spellEnd"/>
+      <w:r>
+        <w:t xml:space="preserve">, monto}.   </w:t>
+      </w:r>
+    </w:p>
+    <w:p>
+      <w:pPr>
+        <w:ind w:left="-5"/>
+      </w:pPr>
+      <w:r>
+        <w:t>Profesor {</w:t>
+      </w:r>
+      <w:proofErr w:type="spellStart"/>
+      <w:r>
+        <w:rPr>
+          <w:u w:val="single" w:color="000000"/>
+        </w:rPr>
+        <w:t>idProfesor</w:t>
+      </w:r>
+      <w:proofErr w:type="spellEnd"/>
+      <w:r>
+        <w:t xml:space="preserve">, estado, nombre, teléfono, </w:t>
+      </w:r>
+      <w:proofErr w:type="spellStart"/>
+      <w:r>
+        <w:t>tipoPago</w:t>
+      </w:r>
+      <w:proofErr w:type="spellEnd"/>
+      <w:r>
+        <w:t xml:space="preserve">, correo, fecha, dirección, monto, fechaInicio}.   </w:t>
+      </w:r>
+    </w:p>
+    <w:p>
+      <w:pPr>
+        <w:ind w:left="-5"/>
+      </w:pPr>
+      <w:r>
+        <w:t>Usuario {</w:t>
+      </w:r>
+      <w:proofErr w:type="spellStart"/>
+      <w:r>
+        <w:rPr>
+          <w:u w:val="single" w:color="000000"/>
+        </w:rPr>
+        <w:t>idUsuario</w:t>
+      </w:r>
+      <w:proofErr w:type="spellEnd"/>
+      <w:r>
+        <w:t xml:space="preserve">, </w:t>
+      </w:r>
+      <w:proofErr w:type="spellStart"/>
+      <w:r>
+        <w:t>idTipousuario</w:t>
+      </w:r>
+      <w:proofErr w:type="spellEnd"/>
+      <w:r>
+        <w:t xml:space="preserve">, </w:t>
+      </w:r>
+      <w:proofErr w:type="spellStart"/>
+      <w:r>
+        <w:t>tipoUsuario</w:t>
+      </w:r>
+      <w:proofErr w:type="spellEnd"/>
+      <w:r>
+        <w:t xml:space="preserve">, contraseña, nombre}.   </w:t>
+      </w:r>
+    </w:p>
+    <w:p>
+      <w:pPr>
+        <w:ind w:left="-5"/>
+      </w:pPr>
+      <w:proofErr w:type="spellStart"/>
+      <w:r>
+        <w:t>GastoPromocional</w:t>
+      </w:r>
+      <w:proofErr w:type="spellEnd"/>
+      <w:r>
+        <w:t xml:space="preserve"> {</w:t>
+      </w:r>
+      <w:proofErr w:type="spellStart"/>
+      <w:r>
+        <w:rPr>
+          <w:u w:val="single" w:color="000000"/>
+        </w:rPr>
+        <w:t>idGasto</w:t>
+      </w:r>
+      <w:proofErr w:type="spellEnd"/>
+      <w:r>
+        <w:t xml:space="preserve">, </w:t>
+      </w:r>
+      <w:proofErr w:type="spellStart"/>
+      <w:r>
+        <w:t>fechaInicio</w:t>
+      </w:r>
+      <w:proofErr w:type="spellEnd"/>
+      <w:r>
+        <w:t xml:space="preserve">, </w:t>
+      </w:r>
+      <w:proofErr w:type="spellStart"/>
+      <w:r>
+        <w:t>fechaFin</w:t>
+      </w:r>
+      <w:proofErr w:type="spellEnd"/>
+      <w:r>
+        <w:t xml:space="preserve">, descripción, </w:t>
+      </w:r>
+      <w:proofErr w:type="spellStart"/>
+      <w:r>
+        <w:t>url</w:t>
+      </w:r>
+      <w:proofErr w:type="spellEnd"/>
+      <w:r>
+        <w:t>, monto</w:t>
       </w:r>
       <w:r>
         <w:t xml:space="preserve">, </w:t>

</xml_diff>